<commit_message>
Epic 1 - Oleh Pona
</commit_message>
<xml_diff>
--- a/ai_11/oleh_pona/epic_1/calculations_practice_work_task_1_oleh_pona.docx
+++ b/ai_11/oleh_pona/epic_1/calculations_practice_work_task_1_oleh_pona.docx
@@ -321,7 +321,27 @@
           <w:szCs w:val="28"/>
           <w:lang w:val="en-US"/>
         </w:rPr>
-        <w:t>40 = 20 (0)</w:t>
+        <w:t>40</w:t>
+      </w:r>
+      <w:r>
+        <w:rPr>
+          <w:rFonts w:ascii="Times New Roman" w:hAnsi="Times New Roman" w:cs="Times New Roman"/>
+          <w:kern w:val="0"/>
+          <w:sz w:val="28"/>
+          <w:szCs w:val="28"/>
+          <w:lang w:val="en-US"/>
+        </w:rPr>
+        <w:t>/2</w:t>
+      </w:r>
+      <w:r>
+        <w:rPr>
+          <w:rFonts w:ascii="Times New Roman" w:hAnsi="Times New Roman" w:cs="Times New Roman"/>
+          <w:kern w:val="0"/>
+          <w:sz w:val="28"/>
+          <w:szCs w:val="28"/>
+          <w:lang w:val="en-US"/>
+        </w:rPr>
+        <w:t xml:space="preserve"> = 20 (0)</w:t>
       </w:r>
     </w:p>
     <w:p>
@@ -343,7 +363,27 @@
           <w:szCs w:val="28"/>
           <w:lang w:val="en-US"/>
         </w:rPr>
-        <w:t>20 = 10 (0)</w:t>
+        <w:t>20</w:t>
+      </w:r>
+      <w:r>
+        <w:rPr>
+          <w:rFonts w:ascii="Times New Roman" w:hAnsi="Times New Roman" w:cs="Times New Roman"/>
+          <w:kern w:val="0"/>
+          <w:sz w:val="28"/>
+          <w:szCs w:val="28"/>
+          <w:lang w:val="en-US"/>
+        </w:rPr>
+        <w:t>/2</w:t>
+      </w:r>
+      <w:r>
+        <w:rPr>
+          <w:rFonts w:ascii="Times New Roman" w:hAnsi="Times New Roman" w:cs="Times New Roman"/>
+          <w:kern w:val="0"/>
+          <w:sz w:val="28"/>
+          <w:szCs w:val="28"/>
+          <w:lang w:val="en-US"/>
+        </w:rPr>
+        <w:t xml:space="preserve"> = 10 (0)</w:t>
       </w:r>
     </w:p>
     <w:p>
@@ -365,7 +405,27 @@
           <w:szCs w:val="28"/>
           <w:lang w:val="en-US"/>
         </w:rPr>
-        <w:t>10 = 5 (0)</w:t>
+        <w:t>10</w:t>
+      </w:r>
+      <w:r>
+        <w:rPr>
+          <w:rFonts w:ascii="Times New Roman" w:hAnsi="Times New Roman" w:cs="Times New Roman"/>
+          <w:kern w:val="0"/>
+          <w:sz w:val="28"/>
+          <w:szCs w:val="28"/>
+          <w:lang w:val="en-US"/>
+        </w:rPr>
+        <w:t>/2</w:t>
+      </w:r>
+      <w:r>
+        <w:rPr>
+          <w:rFonts w:ascii="Times New Roman" w:hAnsi="Times New Roman" w:cs="Times New Roman"/>
+          <w:kern w:val="0"/>
+          <w:sz w:val="28"/>
+          <w:szCs w:val="28"/>
+          <w:lang w:val="en-US"/>
+        </w:rPr>
+        <w:t xml:space="preserve"> = 5 (0)</w:t>
       </w:r>
     </w:p>
     <w:p>
@@ -387,7 +447,27 @@
           <w:szCs w:val="28"/>
           <w:lang w:val="en-US"/>
         </w:rPr>
-        <w:t>5 = 2 (1)</w:t>
+        <w:t>5</w:t>
+      </w:r>
+      <w:r>
+        <w:rPr>
+          <w:rFonts w:ascii="Times New Roman" w:hAnsi="Times New Roman" w:cs="Times New Roman"/>
+          <w:kern w:val="0"/>
+          <w:sz w:val="28"/>
+          <w:szCs w:val="28"/>
+          <w:lang w:val="en-US"/>
+        </w:rPr>
+        <w:t>/2</w:t>
+      </w:r>
+      <w:r>
+        <w:rPr>
+          <w:rFonts w:ascii="Times New Roman" w:hAnsi="Times New Roman" w:cs="Times New Roman"/>
+          <w:kern w:val="0"/>
+          <w:sz w:val="28"/>
+          <w:szCs w:val="28"/>
+          <w:lang w:val="en-US"/>
+        </w:rPr>
+        <w:t xml:space="preserve"> = 2 (1)</w:t>
       </w:r>
     </w:p>
     <w:p>
@@ -409,7 +489,27 @@
           <w:szCs w:val="28"/>
           <w:lang w:val="en-US"/>
         </w:rPr>
-        <w:t>2 = 1(0)</w:t>
+        <w:t>2</w:t>
+      </w:r>
+      <w:r>
+        <w:rPr>
+          <w:rFonts w:ascii="Times New Roman" w:hAnsi="Times New Roman" w:cs="Times New Roman"/>
+          <w:kern w:val="0"/>
+          <w:sz w:val="28"/>
+          <w:szCs w:val="28"/>
+          <w:lang w:val="en-US"/>
+        </w:rPr>
+        <w:t>/2</w:t>
+      </w:r>
+      <w:r>
+        <w:rPr>
+          <w:rFonts w:ascii="Times New Roman" w:hAnsi="Times New Roman" w:cs="Times New Roman"/>
+          <w:kern w:val="0"/>
+          <w:sz w:val="28"/>
+          <w:szCs w:val="28"/>
+          <w:lang w:val="en-US"/>
+        </w:rPr>
+        <w:t xml:space="preserve"> = 1(0)</w:t>
       </w:r>
     </w:p>
     <w:p>
@@ -431,7 +531,27 @@
           <w:szCs w:val="28"/>
           <w:lang w:val="en-US"/>
         </w:rPr>
-        <w:t>1 = 0(1)</w:t>
+        <w:t>1</w:t>
+      </w:r>
+      <w:r>
+        <w:rPr>
+          <w:rFonts w:ascii="Times New Roman" w:hAnsi="Times New Roman" w:cs="Times New Roman"/>
+          <w:kern w:val="0"/>
+          <w:sz w:val="28"/>
+          <w:szCs w:val="28"/>
+          <w:lang w:val="en-US"/>
+        </w:rPr>
+        <w:t>/2</w:t>
+      </w:r>
+      <w:r>
+        <w:rPr>
+          <w:rFonts w:ascii="Times New Roman" w:hAnsi="Times New Roman" w:cs="Times New Roman"/>
+          <w:kern w:val="0"/>
+          <w:sz w:val="28"/>
+          <w:szCs w:val="28"/>
+          <w:lang w:val="en-US"/>
+        </w:rPr>
+        <w:t xml:space="preserve"> = 0(1)</w:t>
       </w:r>
     </w:p>
     <w:p>
@@ -590,7 +710,27 @@
           <w:szCs w:val="28"/>
           <w:lang w:val="en-US"/>
         </w:rPr>
-        <w:t>85 = 42 (1)</w:t>
+        <w:t>85</w:t>
+      </w:r>
+      <w:r>
+        <w:rPr>
+          <w:rFonts w:ascii="Times New Roman" w:hAnsi="Times New Roman" w:cs="Times New Roman"/>
+          <w:kern w:val="0"/>
+          <w:sz w:val="28"/>
+          <w:szCs w:val="28"/>
+          <w:lang w:val="en-US"/>
+        </w:rPr>
+        <w:t>/2</w:t>
+      </w:r>
+      <w:r>
+        <w:rPr>
+          <w:rFonts w:ascii="Times New Roman" w:hAnsi="Times New Roman" w:cs="Times New Roman"/>
+          <w:kern w:val="0"/>
+          <w:sz w:val="28"/>
+          <w:szCs w:val="28"/>
+          <w:lang w:val="en-US"/>
+        </w:rPr>
+        <w:t xml:space="preserve"> = 42 (1)</w:t>
       </w:r>
     </w:p>
     <w:p>
@@ -612,7 +752,27 @@
           <w:szCs w:val="28"/>
           <w:lang w:val="en-US"/>
         </w:rPr>
-        <w:t>42 = 21 (0)</w:t>
+        <w:t>42</w:t>
+      </w:r>
+      <w:r>
+        <w:rPr>
+          <w:rFonts w:ascii="Times New Roman" w:hAnsi="Times New Roman" w:cs="Times New Roman"/>
+          <w:kern w:val="0"/>
+          <w:sz w:val="28"/>
+          <w:szCs w:val="28"/>
+          <w:lang w:val="en-US"/>
+        </w:rPr>
+        <w:t>/2</w:t>
+      </w:r>
+      <w:r>
+        <w:rPr>
+          <w:rFonts w:ascii="Times New Roman" w:hAnsi="Times New Roman" w:cs="Times New Roman"/>
+          <w:kern w:val="0"/>
+          <w:sz w:val="28"/>
+          <w:szCs w:val="28"/>
+          <w:lang w:val="en-US"/>
+        </w:rPr>
+        <w:t xml:space="preserve"> = 21 (0)</w:t>
       </w:r>
     </w:p>
     <w:p>
@@ -634,7 +794,27 @@
           <w:szCs w:val="28"/>
           <w:lang w:val="en-US"/>
         </w:rPr>
-        <w:t>21 = 10 (1)</w:t>
+        <w:t>21</w:t>
+      </w:r>
+      <w:r>
+        <w:rPr>
+          <w:rFonts w:ascii="Times New Roman" w:hAnsi="Times New Roman" w:cs="Times New Roman"/>
+          <w:kern w:val="0"/>
+          <w:sz w:val="28"/>
+          <w:szCs w:val="28"/>
+          <w:lang w:val="en-US"/>
+        </w:rPr>
+        <w:t>/2</w:t>
+      </w:r>
+      <w:r>
+        <w:rPr>
+          <w:rFonts w:ascii="Times New Roman" w:hAnsi="Times New Roman" w:cs="Times New Roman"/>
+          <w:kern w:val="0"/>
+          <w:sz w:val="28"/>
+          <w:szCs w:val="28"/>
+          <w:lang w:val="en-US"/>
+        </w:rPr>
+        <w:t xml:space="preserve"> = 10 (1)</w:t>
       </w:r>
     </w:p>
     <w:p>
@@ -656,7 +836,27 @@
           <w:szCs w:val="28"/>
           <w:lang w:val="en-US"/>
         </w:rPr>
-        <w:t>10 = 5(0)</w:t>
+        <w:t>10</w:t>
+      </w:r>
+      <w:r>
+        <w:rPr>
+          <w:rFonts w:ascii="Times New Roman" w:hAnsi="Times New Roman" w:cs="Times New Roman"/>
+          <w:kern w:val="0"/>
+          <w:sz w:val="28"/>
+          <w:szCs w:val="28"/>
+          <w:lang w:val="en-US"/>
+        </w:rPr>
+        <w:t>/2</w:t>
+      </w:r>
+      <w:r>
+        <w:rPr>
+          <w:rFonts w:ascii="Times New Roman" w:hAnsi="Times New Roman" w:cs="Times New Roman"/>
+          <w:kern w:val="0"/>
+          <w:sz w:val="28"/>
+          <w:szCs w:val="28"/>
+          <w:lang w:val="en-US"/>
+        </w:rPr>
+        <w:t xml:space="preserve"> = 5(0)</w:t>
       </w:r>
     </w:p>
     <w:p>
@@ -678,7 +878,27 @@
           <w:szCs w:val="28"/>
           <w:lang w:val="en-US"/>
         </w:rPr>
-        <w:t>5 = 2(1)</w:t>
+        <w:t>5</w:t>
+      </w:r>
+      <w:r>
+        <w:rPr>
+          <w:rFonts w:ascii="Times New Roman" w:hAnsi="Times New Roman" w:cs="Times New Roman"/>
+          <w:kern w:val="0"/>
+          <w:sz w:val="28"/>
+          <w:szCs w:val="28"/>
+          <w:lang w:val="en-US"/>
+        </w:rPr>
+        <w:t>/2</w:t>
+      </w:r>
+      <w:r>
+        <w:rPr>
+          <w:rFonts w:ascii="Times New Roman" w:hAnsi="Times New Roman" w:cs="Times New Roman"/>
+          <w:kern w:val="0"/>
+          <w:sz w:val="28"/>
+          <w:szCs w:val="28"/>
+          <w:lang w:val="en-US"/>
+        </w:rPr>
+        <w:t xml:space="preserve"> = 2(1)</w:t>
       </w:r>
     </w:p>
     <w:p>
@@ -700,7 +920,27 @@
           <w:szCs w:val="28"/>
           <w:lang w:val="en-US"/>
         </w:rPr>
-        <w:t>2 = 1(0)</w:t>
+        <w:t>2</w:t>
+      </w:r>
+      <w:r>
+        <w:rPr>
+          <w:rFonts w:ascii="Times New Roman" w:hAnsi="Times New Roman" w:cs="Times New Roman"/>
+          <w:kern w:val="0"/>
+          <w:sz w:val="28"/>
+          <w:szCs w:val="28"/>
+          <w:lang w:val="en-US"/>
+        </w:rPr>
+        <w:t>/2</w:t>
+      </w:r>
+      <w:r>
+        <w:rPr>
+          <w:rFonts w:ascii="Times New Roman" w:hAnsi="Times New Roman" w:cs="Times New Roman"/>
+          <w:kern w:val="0"/>
+          <w:sz w:val="28"/>
+          <w:szCs w:val="28"/>
+          <w:lang w:val="en-US"/>
+        </w:rPr>
+        <w:t xml:space="preserve"> = 1(0)</w:t>
       </w:r>
     </w:p>
     <w:p>
@@ -722,7 +962,27 @@
           <w:szCs w:val="28"/>
           <w:lang w:val="en-US"/>
         </w:rPr>
-        <w:t>1 = 0 (1)</w:t>
+        <w:t>1</w:t>
+      </w:r>
+      <w:r>
+        <w:rPr>
+          <w:rFonts w:ascii="Times New Roman" w:hAnsi="Times New Roman" w:cs="Times New Roman"/>
+          <w:kern w:val="0"/>
+          <w:sz w:val="28"/>
+          <w:szCs w:val="28"/>
+          <w:lang w:val="en-US"/>
+        </w:rPr>
+        <w:t>/2</w:t>
+      </w:r>
+      <w:r>
+        <w:rPr>
+          <w:rFonts w:ascii="Times New Roman" w:hAnsi="Times New Roman" w:cs="Times New Roman"/>
+          <w:kern w:val="0"/>
+          <w:sz w:val="28"/>
+          <w:szCs w:val="28"/>
+          <w:lang w:val="en-US"/>
+        </w:rPr>
+        <w:t xml:space="preserve"> = 0 (1)</w:t>
       </w:r>
     </w:p>
     <w:p>
@@ -1492,7 +1752,7 @@
           <w:rFonts w:ascii="Times New Roman" w:hAnsi="Times New Roman" w:cs="Times New Roman"/>
           <w:sz w:val="28"/>
           <w:szCs w:val="28"/>
-          <w:lang w:val="uk-UA"/>
+          <w:lang w:val="en-US"/>
         </w:rPr>
       </w:pPr>
       <w:r>
@@ -1514,6 +1774,60 @@
           <w:lang w:val="uk-UA"/>
         </w:rPr>
         <w:t>: 111101</w:t>
+      </w:r>
+    </w:p>
+    <w:p>
+      <w:pPr>
+        <w:rPr>
+          <w:rFonts w:ascii="Times New Roman" w:hAnsi="Times New Roman" w:cs="Times New Roman"/>
+          <w:sz w:val="28"/>
+          <w:szCs w:val="28"/>
+          <w:lang w:val="en-US"/>
+        </w:rPr>
+      </w:pPr>
+      <w:r>
+        <w:rPr>
+          <w:rFonts w:ascii="Times New Roman" w:hAnsi="Times New Roman" w:cs="Times New Roman"/>
+          <w:sz w:val="28"/>
+          <w:szCs w:val="28"/>
+          <w:lang w:val="en-US"/>
+        </w:rPr>
+        <w:lastRenderedPageBreak/>
+        <w:drawing>
+          <wp:inline distT="0" distB="0" distL="0" distR="0" wp14:anchorId="3DB3916F" wp14:editId="6239E42D">
+            <wp:extent cx="5943600" cy="6615430"/>
+            <wp:effectExtent l="0" t="0" r="0" b="1270"/>
+            <wp:docPr id="420538489" name="Picture 1"/>
+            <wp:cNvGraphicFramePr>
+              <a:graphicFrameLocks xmlns:a="http://schemas.openxmlformats.org/drawingml/2006/main" noChangeAspect="1"/>
+            </wp:cNvGraphicFramePr>
+            <a:graphic xmlns:a="http://schemas.openxmlformats.org/drawingml/2006/main">
+              <a:graphicData uri="http://schemas.openxmlformats.org/drawingml/2006/picture">
+                <pic:pic xmlns:pic="http://schemas.openxmlformats.org/drawingml/2006/picture">
+                  <pic:nvPicPr>
+                    <pic:cNvPr id="420538489" name=""/>
+                    <pic:cNvPicPr/>
+                  </pic:nvPicPr>
+                  <pic:blipFill>
+                    <a:blip r:embed="rId5"/>
+                    <a:stretch>
+                      <a:fillRect/>
+                    </a:stretch>
+                  </pic:blipFill>
+                  <pic:spPr>
+                    <a:xfrm>
+                      <a:off x="0" y="0"/>
+                      <a:ext cx="5943600" cy="6615430"/>
+                    </a:xfrm>
+                    <a:prstGeom prst="rect">
+                      <a:avLst/>
+                    </a:prstGeom>
+                  </pic:spPr>
+                </pic:pic>
+              </a:graphicData>
+            </a:graphic>
+          </wp:inline>
+        </w:drawing>
       </w:r>
     </w:p>
     <w:sectPr>

</xml_diff>

<commit_message>
updated epic and calculations report
</commit_message>
<xml_diff>
--- a/ai_11/oleh_pona/epic_1/calculations_practice_work_task_1_oleh_pona.docx
+++ b/ai_11/oleh_pona/epic_1/calculations_practice_work_task_1_oleh_pona.docx
@@ -1788,14 +1788,15 @@
       <w:r>
         <w:rPr>
           <w:rFonts w:ascii="Times New Roman" w:hAnsi="Times New Roman" w:cs="Times New Roman"/>
+          <w:noProof/>
           <w:sz w:val="28"/>
           <w:szCs w:val="28"/>
           <w:lang w:val="en-US"/>
         </w:rPr>
         <w:lastRenderedPageBreak/>
         <w:drawing>
-          <wp:inline distT="0" distB="0" distL="0" distR="0" wp14:anchorId="3DB3916F" wp14:editId="6239E42D">
-            <wp:extent cx="5943600" cy="6615430"/>
+          <wp:inline distT="0" distB="0" distL="0" distR="0" wp14:anchorId="3DB3916F" wp14:editId="30547F8E">
+            <wp:extent cx="5250997" cy="6615430"/>
             <wp:effectExtent l="0" t="0" r="0" b="1270"/>
             <wp:docPr id="420538489" name="Picture 1"/>
             <wp:cNvGraphicFramePr>
@@ -1805,11 +1806,17 @@
               <a:graphicData uri="http://schemas.openxmlformats.org/drawingml/2006/picture">
                 <pic:pic xmlns:pic="http://schemas.openxmlformats.org/drawingml/2006/picture">
                   <pic:nvPicPr>
-                    <pic:cNvPr id="420538489" name=""/>
+                    <pic:cNvPr id="420538489" name="Picture 1"/>
                     <pic:cNvPicPr/>
                   </pic:nvPicPr>
                   <pic:blipFill>
-                    <a:blip r:embed="rId5"/>
+                    <a:blip r:embed="rId5">
+                      <a:extLst>
+                        <a:ext uri="{28A0092B-C50C-407E-A947-70E740481C1C}">
+                          <a14:useLocalDpi xmlns:a14="http://schemas.microsoft.com/office/drawing/2010/main" val="0"/>
+                        </a:ext>
+                      </a:extLst>
+                    </a:blip>
                     <a:stretch>
                       <a:fillRect/>
                     </a:stretch>
@@ -1817,7 +1824,7 @@
                   <pic:spPr>
                     <a:xfrm>
                       <a:off x="0" y="0"/>
-                      <a:ext cx="5943600" cy="6615430"/>
+                      <a:ext cx="5250997" cy="6615430"/>
                     </a:xfrm>
                     <a:prstGeom prst="rect">
                       <a:avLst/>

</xml_diff>